<commit_message>
Updated documentation and organized models
</commit_message>
<xml_diff>
--- a/Instructions/CS7.2 Sorter Assembly Guide.docx
+++ b/Instructions/CS7.2 Sorter Assembly Guide.docx
@@ -141,7 +141,21 @@
         <w:rPr>
           <w:lang w:val="es-ES"/>
         </w:rPr>
-        <w:t xml:space="preserve">CS7.2 Sort Pipe – </w:t>
+        <w:t xml:space="preserve">CS7.2 </w:t>
+      </w:r>
+      <w:proofErr w:type="spellStart"/>
+      <w:r>
+        <w:rPr>
+          <w:lang w:val="es-ES"/>
+        </w:rPr>
+        <w:t>Sort</w:t>
+      </w:r>
+      <w:proofErr w:type="spellEnd"/>
+      <w:r>
+        <w:rPr>
+          <w:lang w:val="es-ES"/>
+        </w:rPr>
+        <w:t xml:space="preserve"> Pipe – </w:t>
       </w:r>
       <w:r>
         <w:rPr>
@@ -518,6 +532,18 @@
         </w:numPr>
       </w:pPr>
       <w:r>
+        <w:t>(1) m3x18 Socket Head (clamp screw for homing interrupter)</w:t>
+      </w:r>
+    </w:p>
+    <w:p>
+      <w:pPr>
+        <w:pStyle w:val="ListParagraph"/>
+        <w:numPr>
+          <w:ilvl w:val="0"/>
+          <w:numId w:val="5"/>
+        </w:numPr>
+      </w:pPr>
+      <w:r>
         <w:t xml:space="preserve">(optional) </w:t>
       </w:r>
       <w:r>
@@ -554,15 +580,7 @@
         </w:numPr>
       </w:pPr>
       <w:r>
-        <w:t xml:space="preserve">(1) </w:t>
-      </w:r>
-      <w:proofErr w:type="spellStart"/>
-      <w:r>
-        <w:t>Nema</w:t>
-      </w:r>
-      <w:proofErr w:type="spellEnd"/>
-      <w:r>
-        <w:t xml:space="preserve"> 17 Motor</w:t>
+        <w:t>(1) Nema 17 Motor</w:t>
       </w:r>
     </w:p>
     <w:p>
@@ -593,6 +611,9 @@
         <w:t xml:space="preserve"> </w:t>
       </w:r>
       <w:r>
+        <w:rPr>
+          <w:noProof/>
+        </w:rPr>
         <w:drawing>
           <wp:inline distT="0" distB="0" distL="0" distR="0" wp14:anchorId="3991AA52" wp14:editId="30FB6EE3">
             <wp:extent cx="7198400" cy="2902688"/>
@@ -659,10 +680,53 @@
         </w:numPr>
       </w:pPr>
       <w:r>
-        <w:t>R</w:t>
-      </w:r>
-      <w:r>
-        <w:t xml:space="preserve">un cable for sensor passing it through the inside of the sorter base, and up through the square hole </w:t>
+        <w:t xml:space="preserve">Run cable for sensor passing it through the inside of the sorter base, and up through the square hole </w:t>
+      </w:r>
+    </w:p>
+    <w:p>
+      <w:pPr>
+        <w:pStyle w:val="ListParagraph"/>
+      </w:pPr>
+      <w:r>
+        <w:rPr>
+          <w:noProof/>
+        </w:rPr>
+        <w:lastRenderedPageBreak/>
+        <w:drawing>
+          <wp:inline distT="0" distB="0" distL="0" distR="0" wp14:anchorId="2C4F8F78" wp14:editId="44B9F6B6">
+            <wp:extent cx="5723809" cy="3685714"/>
+            <wp:effectExtent l="0" t="0" r="0" b="0"/>
+            <wp:docPr id="1611312664" name="Picture 1" descr="A hand holding a black object with a hole&#10;&#10;AI-generated content may be incorrect."/>
+            <wp:cNvGraphicFramePr>
+              <a:graphicFrameLocks xmlns:a="http://schemas.openxmlformats.org/drawingml/2006/main" noChangeAspect="1"/>
+            </wp:cNvGraphicFramePr>
+            <a:graphic xmlns:a="http://schemas.openxmlformats.org/drawingml/2006/main">
+              <a:graphicData uri="http://schemas.openxmlformats.org/drawingml/2006/picture">
+                <pic:pic xmlns:pic="http://schemas.openxmlformats.org/drawingml/2006/picture">
+                  <pic:nvPicPr>
+                    <pic:cNvPr id="1611312664" name="Picture 1" descr="A hand holding a black object with a hole&#10;&#10;AI-generated content may be incorrect."/>
+                    <pic:cNvPicPr/>
+                  </pic:nvPicPr>
+                  <pic:blipFill>
+                    <a:blip r:embed="rId8"/>
+                    <a:stretch>
+                      <a:fillRect/>
+                    </a:stretch>
+                  </pic:blipFill>
+                  <pic:spPr>
+                    <a:xfrm>
+                      <a:off x="0" y="0"/>
+                      <a:ext cx="5723809" cy="3685714"/>
+                    </a:xfrm>
+                    <a:prstGeom prst="rect">
+                      <a:avLst/>
+                    </a:prstGeom>
+                  </pic:spPr>
+                </pic:pic>
+              </a:graphicData>
+            </a:graphic>
+          </wp:inline>
+        </w:drawing>
       </w:r>
     </w:p>
     <w:p>
@@ -674,7 +738,58 @@
         </w:numPr>
       </w:pPr>
       <w:r>
-        <w:t xml:space="preserve">Install Optical Sensor using 2  M3x8 socket head screws and connect the cable. The clips on the connector should be face down. In the orientation for the picture above, the white wire is on the left, red on the right. </w:t>
+        <w:t xml:space="preserve">Install Optical Sensor using </w:t>
+      </w:r>
+      <w:r>
+        <w:t>two</w:t>
+      </w:r>
+      <w:r>
+        <w:t xml:space="preserve"> M3x8 socket head screws and connect the cable. The clips on the connector should be face down. In the orientation for the picture above, the white wire is on the left, red on the right. </w:t>
+      </w:r>
+    </w:p>
+    <w:p>
+      <w:pPr>
+        <w:pStyle w:val="ListParagraph"/>
+      </w:pPr>
+      <w:r>
+        <w:rPr>
+          <w:noProof/>
+        </w:rPr>
+        <w:drawing>
+          <wp:inline distT="0" distB="0" distL="0" distR="0" wp14:anchorId="6457D651" wp14:editId="60FA8E94">
+            <wp:extent cx="4866667" cy="3676190"/>
+            <wp:effectExtent l="0" t="0" r="0" b="635"/>
+            <wp:docPr id="2053900783" name="Picture 1" descr="A hand holding a black piece of foam&#10;&#10;AI-generated content may be incorrect."/>
+            <wp:cNvGraphicFramePr>
+              <a:graphicFrameLocks xmlns:a="http://schemas.openxmlformats.org/drawingml/2006/main" noChangeAspect="1"/>
+            </wp:cNvGraphicFramePr>
+            <a:graphic xmlns:a="http://schemas.openxmlformats.org/drawingml/2006/main">
+              <a:graphicData uri="http://schemas.openxmlformats.org/drawingml/2006/picture">
+                <pic:pic xmlns:pic="http://schemas.openxmlformats.org/drawingml/2006/picture">
+                  <pic:nvPicPr>
+                    <pic:cNvPr id="2053900783" name="Picture 1" descr="A hand holding a black piece of foam&#10;&#10;AI-generated content may be incorrect."/>
+                    <pic:cNvPicPr/>
+                  </pic:nvPicPr>
+                  <pic:blipFill>
+                    <a:blip r:embed="rId9"/>
+                    <a:stretch>
+                      <a:fillRect/>
+                    </a:stretch>
+                  </pic:blipFill>
+                  <pic:spPr>
+                    <a:xfrm>
+                      <a:off x="0" y="0"/>
+                      <a:ext cx="4866667" cy="3676190"/>
+                    </a:xfrm>
+                    <a:prstGeom prst="rect">
+                      <a:avLst/>
+                    </a:prstGeom>
+                  </pic:spPr>
+                </pic:pic>
+              </a:graphicData>
+            </a:graphic>
+          </wp:inline>
+        </w:drawing>
       </w:r>
     </w:p>
     <w:p>
@@ -686,15 +801,7 @@
         </w:numPr>
       </w:pPr>
       <w:r>
-        <w:t xml:space="preserve">Run the motor cable through the inside of the sorter base and connect to the </w:t>
-      </w:r>
-      <w:proofErr w:type="spellStart"/>
-      <w:r>
-        <w:t>Nema</w:t>
-      </w:r>
-      <w:proofErr w:type="spellEnd"/>
-      <w:r>
-        <w:t xml:space="preserve"> 17 motor. </w:t>
+        <w:t xml:space="preserve">Run the motor cable through the inside of the sorter base and connect to the Nema 17 motor. </w:t>
       </w:r>
     </w:p>
     <w:p>
@@ -712,6 +819,52 @@
     <w:p>
       <w:pPr>
         <w:pStyle w:val="ListParagraph"/>
+      </w:pPr>
+      <w:r>
+        <w:rPr>
+          <w:noProof/>
+        </w:rPr>
+        <w:lastRenderedPageBreak/>
+        <w:drawing>
+          <wp:inline distT="0" distB="0" distL="0" distR="0" wp14:anchorId="54C203AD" wp14:editId="3D7A1629">
+            <wp:extent cx="4848225" cy="2899957"/>
+            <wp:effectExtent l="0" t="0" r="0" b="0"/>
+            <wp:docPr id="1479370027" name="Picture 1" descr="Hands holding a small black device&#10;&#10;AI-generated content may be incorrect."/>
+            <wp:cNvGraphicFramePr>
+              <a:graphicFrameLocks xmlns:a="http://schemas.openxmlformats.org/drawingml/2006/main" noChangeAspect="1"/>
+            </wp:cNvGraphicFramePr>
+            <a:graphic xmlns:a="http://schemas.openxmlformats.org/drawingml/2006/main">
+              <a:graphicData uri="http://schemas.openxmlformats.org/drawingml/2006/picture">
+                <pic:pic xmlns:pic="http://schemas.openxmlformats.org/drawingml/2006/picture">
+                  <pic:nvPicPr>
+                    <pic:cNvPr id="1479370027" name="Picture 1" descr="Hands holding a small black device&#10;&#10;AI-generated content may be incorrect."/>
+                    <pic:cNvPicPr/>
+                  </pic:nvPicPr>
+                  <pic:blipFill>
+                    <a:blip r:embed="rId10"/>
+                    <a:stretch>
+                      <a:fillRect/>
+                    </a:stretch>
+                  </pic:blipFill>
+                  <pic:spPr>
+                    <a:xfrm>
+                      <a:off x="0" y="0"/>
+                      <a:ext cx="4861861" cy="2908114"/>
+                    </a:xfrm>
+                    <a:prstGeom prst="rect">
+                      <a:avLst/>
+                    </a:prstGeom>
+                  </pic:spPr>
+                </pic:pic>
+              </a:graphicData>
+            </a:graphic>
+          </wp:inline>
+        </w:drawing>
+      </w:r>
+    </w:p>
+    <w:p>
+      <w:pPr>
+        <w:pStyle w:val="ListParagraph"/>
         <w:numPr>
           <w:ilvl w:val="0"/>
           <w:numId w:val="7"/>
@@ -730,14 +883,58 @@
     <w:p>
       <w:pPr>
         <w:pStyle w:val="ListParagraph"/>
+      </w:pPr>
+      <w:r>
+        <w:rPr>
+          <w:noProof/>
+        </w:rPr>
+        <w:drawing>
+          <wp:inline distT="0" distB="0" distL="0" distR="0" wp14:anchorId="6FE764AA" wp14:editId="3C56EEA0">
+            <wp:extent cx="4838700" cy="3095691"/>
+            <wp:effectExtent l="0" t="0" r="0" b="9525"/>
+            <wp:docPr id="2113837345" name="Picture 1" descr="A hand holding a screwdriver&#10;&#10;AI-generated content may be incorrect."/>
+            <wp:cNvGraphicFramePr>
+              <a:graphicFrameLocks xmlns:a="http://schemas.openxmlformats.org/drawingml/2006/main" noChangeAspect="1"/>
+            </wp:cNvGraphicFramePr>
+            <a:graphic xmlns:a="http://schemas.openxmlformats.org/drawingml/2006/main">
+              <a:graphicData uri="http://schemas.openxmlformats.org/drawingml/2006/picture">
+                <pic:pic xmlns:pic="http://schemas.openxmlformats.org/drawingml/2006/picture">
+                  <pic:nvPicPr>
+                    <pic:cNvPr id="2113837345" name="Picture 1" descr="A hand holding a screwdriver&#10;&#10;AI-generated content may be incorrect."/>
+                    <pic:cNvPicPr/>
+                  </pic:nvPicPr>
+                  <pic:blipFill>
+                    <a:blip r:embed="rId11"/>
+                    <a:stretch>
+                      <a:fillRect/>
+                    </a:stretch>
+                  </pic:blipFill>
+                  <pic:spPr>
+                    <a:xfrm>
+                      <a:off x="0" y="0"/>
+                      <a:ext cx="4845185" cy="3099840"/>
+                    </a:xfrm>
+                    <a:prstGeom prst="rect">
+                      <a:avLst/>
+                    </a:prstGeom>
+                  </pic:spPr>
+                </pic:pic>
+              </a:graphicData>
+            </a:graphic>
+          </wp:inline>
+        </w:drawing>
+      </w:r>
+    </w:p>
+    <w:p>
+      <w:pPr>
+        <w:pStyle w:val="ListParagraph"/>
         <w:numPr>
           <w:ilvl w:val="0"/>
           <w:numId w:val="7"/>
         </w:numPr>
       </w:pPr>
       <w:r>
-        <w:lastRenderedPageBreak/>
-        <w:t>Attach the homing sensor interrupt to the bottom of the sort pipe bracket using one m3x8 screw. Tighten just enough so that the interrupt can still be rotated around the bracket</w:t>
+        <w:t>Install the 5mm Motor flange onto the bottom (recessed) side of the Sort Pipe Bracket. This should be installed using 4 of the Phillips head m3x12mm screws. The screws should go through the flange and thread into the bracket</w:t>
       </w:r>
     </w:p>
     <w:p>
@@ -749,19 +946,71 @@
         </w:numPr>
       </w:pPr>
       <w:r>
-        <w:t xml:space="preserve">Install the 5mm Motor flange onto the bottom (recessed) side of the </w:t>
-      </w:r>
-      <w:r>
-        <w:t>Sort Pipe Bracket</w:t>
-      </w:r>
-      <w:r>
-        <w:t>. This should be installed using 4 of the Phillips head m3x12mm screws. The screws should go through the flange and thread into the</w:t>
-      </w:r>
-      <w:r>
-        <w:t xml:space="preserve"> bracket</w:t>
-      </w:r>
-      <w:r>
-        <w:t>.</w:t>
+        <w:t>Attach the homing sensor interrupt to the bottom of the sort</w:t>
+      </w:r>
+      <w:r>
+        <w:t>er</w:t>
+      </w:r>
+      <w:r>
+        <w:t xml:space="preserve"> pipe bracket using one m3x</w:t>
+      </w:r>
+      <w:r>
+        <w:t>1</w:t>
+      </w:r>
+      <w:r>
+        <w:t>8 screw. Tighten just enough so that the interrupt</w:t>
+      </w:r>
+      <w:r>
+        <w:t>er</w:t>
+      </w:r>
+      <w:r>
+        <w:t xml:space="preserve"> can still be rotated around the bracket</w:t>
+      </w:r>
+    </w:p>
+    <w:p>
+      <w:pPr>
+        <w:pStyle w:val="ListParagraph"/>
+      </w:pPr>
+      <w:r>
+        <w:rPr>
+          <w:noProof/>
+        </w:rPr>
+        <w:lastRenderedPageBreak/>
+        <w:drawing>
+          <wp:inline distT="0" distB="0" distL="0" distR="0" wp14:anchorId="73DFADA4" wp14:editId="2D1FF2B8">
+            <wp:extent cx="4942857" cy="2723809"/>
+            <wp:effectExtent l="0" t="0" r="0" b="635"/>
+            <wp:docPr id="1422888384" name="Picture 1" descr="A person holding a black object&#10;&#10;AI-generated content may be incorrect."/>
+            <wp:cNvGraphicFramePr>
+              <a:graphicFrameLocks xmlns:a="http://schemas.openxmlformats.org/drawingml/2006/main" noChangeAspect="1"/>
+            </wp:cNvGraphicFramePr>
+            <a:graphic xmlns:a="http://schemas.openxmlformats.org/drawingml/2006/main">
+              <a:graphicData uri="http://schemas.openxmlformats.org/drawingml/2006/picture">
+                <pic:pic xmlns:pic="http://schemas.openxmlformats.org/drawingml/2006/picture">
+                  <pic:nvPicPr>
+                    <pic:cNvPr id="1422888384" name="Picture 1" descr="A person holding a black object&#10;&#10;AI-generated content may be incorrect."/>
+                    <pic:cNvPicPr/>
+                  </pic:nvPicPr>
+                  <pic:blipFill>
+                    <a:blip r:embed="rId12"/>
+                    <a:stretch>
+                      <a:fillRect/>
+                    </a:stretch>
+                  </pic:blipFill>
+                  <pic:spPr>
+                    <a:xfrm>
+                      <a:off x="0" y="0"/>
+                      <a:ext cx="4942857" cy="2723809"/>
+                    </a:xfrm>
+                    <a:prstGeom prst="rect">
+                      <a:avLst/>
+                    </a:prstGeom>
+                  </pic:spPr>
+                </pic:pic>
+              </a:graphicData>
+            </a:graphic>
+          </wp:inline>
+        </w:drawing>
       </w:r>
     </w:p>
     <w:p>
@@ -785,7 +1034,13 @@
         </w:numPr>
       </w:pPr>
       <w:r>
-        <w:t xml:space="preserve">Clip the sort tube into the sorter bracket ensuring that the two indexing slots are aligned. </w:t>
+        <w:t>Clip the sort</w:t>
+      </w:r>
+      <w:r>
+        <w:t>er</w:t>
+      </w:r>
+      <w:r>
+        <w:t xml:space="preserve"> tube into the sorter bracket ensuring that the two indexing slots are aligned. </w:t>
       </w:r>
     </w:p>
     <w:p>
@@ -797,7 +1052,13 @@
         </w:numPr>
       </w:pPr>
       <w:r>
-        <w:t xml:space="preserve">Insert a m3x8 socket head screw into both sides of the sort bracket to hold the pipe securely in place. </w:t>
+        <w:t>Insert a m3x8 socket head screw into both sides of the sort</w:t>
+      </w:r>
+      <w:r>
+        <w:t>er</w:t>
+      </w:r>
+      <w:r>
+        <w:t xml:space="preserve"> bracket to hold the pipe securely in place. </w:t>
       </w:r>
     </w:p>
     <w:p>
@@ -830,7 +1091,58 @@
         </w:numPr>
       </w:pPr>
       <w:r>
-        <w:t xml:space="preserve">Rotate the sort homing interrupt until is covers the first half of the sensor slot. Tighten down the interrupt lock screw. </w:t>
+        <w:t xml:space="preserve">Rotate the sort homing interrupt until </w:t>
+      </w:r>
+      <w:r>
+        <w:t>it</w:t>
+      </w:r>
+      <w:r>
+        <w:t xml:space="preserve"> covers the first half of the sensor slot. Tighten down the interrupt lock screw. </w:t>
+      </w:r>
+    </w:p>
+    <w:p>
+      <w:pPr>
+        <w:pStyle w:val="ListParagraph"/>
+      </w:pPr>
+      <w:r>
+        <w:rPr>
+          <w:noProof/>
+        </w:rPr>
+        <w:drawing>
+          <wp:inline distT="0" distB="0" distL="0" distR="0" wp14:anchorId="68691B44" wp14:editId="28AC43E4">
+            <wp:extent cx="5162550" cy="2875254"/>
+            <wp:effectExtent l="0" t="0" r="0" b="1905"/>
+            <wp:docPr id="1579467253" name="Picture 1" descr="A person holding a black object&#10;&#10;AI-generated content may be incorrect."/>
+            <wp:cNvGraphicFramePr>
+              <a:graphicFrameLocks xmlns:a="http://schemas.openxmlformats.org/drawingml/2006/main" noChangeAspect="1"/>
+            </wp:cNvGraphicFramePr>
+            <a:graphic xmlns:a="http://schemas.openxmlformats.org/drawingml/2006/main">
+              <a:graphicData uri="http://schemas.openxmlformats.org/drawingml/2006/picture">
+                <pic:pic xmlns:pic="http://schemas.openxmlformats.org/drawingml/2006/picture">
+                  <pic:nvPicPr>
+                    <pic:cNvPr id="1579467253" name="Picture 1" descr="A person holding a black object&#10;&#10;AI-generated content may be incorrect."/>
+                    <pic:cNvPicPr/>
+                  </pic:nvPicPr>
+                  <pic:blipFill>
+                    <a:blip r:embed="rId13"/>
+                    <a:stretch>
+                      <a:fillRect/>
+                    </a:stretch>
+                  </pic:blipFill>
+                  <pic:spPr>
+                    <a:xfrm>
+                      <a:off x="0" y="0"/>
+                      <a:ext cx="5167525" cy="2878025"/>
+                    </a:xfrm>
+                    <a:prstGeom prst="rect">
+                      <a:avLst/>
+                    </a:prstGeom>
+                  </pic:spPr>
+                </pic:pic>
+              </a:graphicData>
+            </a:graphic>
+          </wp:inline>
+        </w:drawing>
       </w:r>
     </w:p>
     <w:p>
@@ -854,7 +1166,80 @@
         </w:numPr>
       </w:pPr>
       <w:r>
-        <w:t xml:space="preserve">Use 1 m3x8 socket head screw as a set screw to keep the two pieces in place (do not over tighten as we will need to adjust this during the install and don’t want to create a dent yet in the bracket.  </w:t>
+        <w:t xml:space="preserve">Use </w:t>
+      </w:r>
+      <w:r>
+        <w:t>a</w:t>
+      </w:r>
+      <w:r>
+        <w:t xml:space="preserve"> m3x8 socket head screw as a set screw to keep the two pieces in place (do not over tighten as we will need to adjust this during the install and don’t want to create a dent yet in the bracket.</w:t>
+      </w:r>
+    </w:p>
+    <w:p>
+      <w:pPr>
+        <w:pStyle w:val="ListParagraph"/>
+      </w:pPr>
+      <w:r>
+        <w:rPr>
+          <w:noProof/>
+        </w:rPr>
+        <w:lastRenderedPageBreak/>
+        <w:drawing>
+          <wp:inline distT="0" distB="0" distL="0" distR="0" wp14:anchorId="2F4EC244" wp14:editId="51648B8C">
+            <wp:extent cx="4257143" cy="2400000"/>
+            <wp:effectExtent l="0" t="0" r="0" b="635"/>
+            <wp:docPr id="1206302844" name="Picture 1" descr="A close-up of a black surface&#10;&#10;AI-generated content may be incorrect."/>
+            <wp:cNvGraphicFramePr>
+              <a:graphicFrameLocks xmlns:a="http://schemas.openxmlformats.org/drawingml/2006/main" noChangeAspect="1"/>
+            </wp:cNvGraphicFramePr>
+            <a:graphic xmlns:a="http://schemas.openxmlformats.org/drawingml/2006/main">
+              <a:graphicData uri="http://schemas.openxmlformats.org/drawingml/2006/picture">
+                <pic:pic xmlns:pic="http://schemas.openxmlformats.org/drawingml/2006/picture">
+                  <pic:nvPicPr>
+                    <pic:cNvPr id="1206302844" name="Picture 1" descr="A close-up of a black surface&#10;&#10;AI-generated content may be incorrect."/>
+                    <pic:cNvPicPr/>
+                  </pic:nvPicPr>
+                  <pic:blipFill>
+                    <a:blip r:embed="rId14"/>
+                    <a:stretch>
+                      <a:fillRect/>
+                    </a:stretch>
+                  </pic:blipFill>
+                  <pic:spPr>
+                    <a:xfrm>
+                      <a:off x="0" y="0"/>
+                      <a:ext cx="4257143" cy="2400000"/>
+                    </a:xfrm>
+                    <a:prstGeom prst="rect">
+                      <a:avLst/>
+                    </a:prstGeom>
+                  </pic:spPr>
+                </pic:pic>
+              </a:graphicData>
+            </a:graphic>
+          </wp:inline>
+        </w:drawing>
+      </w:r>
+      <w:r>
+        <w:t xml:space="preserve">  </w:t>
+      </w:r>
+    </w:p>
+    <w:p>
+      <w:pPr>
+        <w:pStyle w:val="ListParagraph"/>
+      </w:pPr>
+    </w:p>
+    <w:p>
+      <w:pPr>
+        <w:pStyle w:val="ListParagraph"/>
+      </w:pPr>
+    </w:p>
+    <w:p>
+      <w:pPr>
+        <w:pStyle w:val="ListParagraph"/>
+      </w:pPr>
+      <w:r>
+        <w:t xml:space="preserve">This completes the bottom half of the sorter build. It is now ready to be mounted to the pole and connect up to the electronics. </w:t>
       </w:r>
     </w:p>
     <w:sectPr>

</xml_diff>

<commit_message>
fixed typo in sorter instructions
</commit_message>
<xml_diff>
--- a/Instructions/CS7.2 Sorter Assembly Guide.docx
+++ b/Instructions/CS7.2 Sorter Assembly Guide.docx
@@ -113,7 +113,6 @@
         </w:rPr>
         <w:t xml:space="preserve"> </w:t>
       </w:r>
-      <w:proofErr w:type="spellStart"/>
       <w:r>
         <w:rPr>
           <w:b/>
@@ -122,7 +121,6 @@
         </w:rPr>
         <w:t>or</w:t>
       </w:r>
-      <w:proofErr w:type="spellEnd"/>
       <w:r>
         <w:rPr>
           <w:b/>
@@ -141,21 +139,7 @@
         <w:rPr>
           <w:lang w:val="es-ES"/>
         </w:rPr>
-        <w:t xml:space="preserve">CS7.2 </w:t>
-      </w:r>
-      <w:proofErr w:type="spellStart"/>
-      <w:r>
-        <w:rPr>
-          <w:lang w:val="es-ES"/>
-        </w:rPr>
-        <w:t>Sort</w:t>
-      </w:r>
-      <w:proofErr w:type="spellEnd"/>
-      <w:r>
-        <w:rPr>
-          <w:lang w:val="es-ES"/>
-        </w:rPr>
-        <w:t xml:space="preserve"> Pipe – </w:t>
+        <w:t xml:space="preserve">CS7.2 Sort Pipe – </w:t>
       </w:r>
       <w:r>
         <w:rPr>
@@ -744,7 +728,19 @@
         <w:t>two</w:t>
       </w:r>
       <w:r>
-        <w:t xml:space="preserve"> M3x8 socket head screws and connect the cable. The clips on the connector should be face down. In the orientation for the picture above, the white wire is on the left, red on the right. </w:t>
+        <w:t xml:space="preserve"> M3x8 socket head screws and connect the cable. The clips on the connector should be face down. In the orientation for the picture above, the white wire is on the left, </w:t>
+      </w:r>
+      <w:r>
+        <w:t>black</w:t>
+      </w:r>
+      <w:r>
+        <w:t xml:space="preserve"> on the right</w:t>
+      </w:r>
+      <w:r>
+        <w:t>, red in the center</w:t>
+      </w:r>
+      <w:r>
+        <w:t xml:space="preserve">. </w:t>
       </w:r>
     </w:p>
     <w:p>

</xml_diff>